<commit_message>
Replace explicacao_motor.docx - comentarios feitos a azul
</commit_message>
<xml_diff>
--- a/Fase2/Relatorio/explicacao_motor.docx
+++ b/Fase2/Relatorio/explicacao_motor.docx
@@ -87,7 +87,46 @@
         <w:rPr>
           <w:rFonts w:ascii="Arial" w:hAnsi="Arial" w:cs="Arial"/>
         </w:rPr>
-        <w:t xml:space="preserve">Quando se inicia, faz o </w:t>
+        <w:t>Quando se inicia</w:t>
+      </w:r>
+      <w:r>
+        <w:rPr>
+          <w:rFonts w:ascii="Arial" w:hAnsi="Arial" w:cs="Arial"/>
+        </w:rPr>
+        <w:t xml:space="preserve"> (</w:t>
+      </w:r>
+      <w:r>
+        <w:rPr>
+          <w:rFonts w:ascii="Arial" w:hAnsi="Arial" w:cs="Arial"/>
+          <w:highlight w:val="cyan"/>
+        </w:rPr>
+        <w:t>este quando se inicia, não parece ficar muito bem,</w:t>
+      </w:r>
+      <w:r>
+        <w:rPr>
+          <w:rFonts w:ascii="Arial" w:hAnsi="Arial" w:cs="Arial"/>
+          <w:highlight w:val="cyan"/>
+        </w:rPr>
+        <w:t xml:space="preserve"> acho que</w:t>
+      </w:r>
+      <w:r>
+        <w:rPr>
+          <w:rFonts w:ascii="Arial" w:hAnsi="Arial" w:cs="Arial"/>
+          <w:highlight w:val="cyan"/>
+        </w:rPr>
+        <w:t xml:space="preserve"> temos de tentar arranjar outra forma de começar este parágrafo</w:t>
+      </w:r>
+      <w:r>
+        <w:rPr>
+          <w:rFonts w:ascii="Arial" w:hAnsi="Arial" w:cs="Arial"/>
+        </w:rPr>
+        <w:t>)</w:t>
+      </w:r>
+      <w:r>
+        <w:rPr>
+          <w:rFonts w:ascii="Arial" w:hAnsi="Arial" w:cs="Arial"/>
+        </w:rPr>
+        <w:t xml:space="preserve">, faz o </w:t>
       </w:r>
       <w:proofErr w:type="spellStart"/>
       <w:r>
@@ -244,7 +283,47 @@
         <w:rPr>
           <w:rFonts w:ascii="Arial" w:hAnsi="Arial" w:cs="Arial"/>
         </w:rPr>
-        <w:t xml:space="preserve">. Depois percorre os </w:t>
+        <w:t xml:space="preserve">. </w:t>
+      </w:r>
+      <w:r>
+        <w:rPr>
+          <w:rFonts w:ascii="Arial" w:hAnsi="Arial" w:cs="Arial"/>
+        </w:rPr>
+        <w:t>(</w:t>
+      </w:r>
+      <w:r>
+        <w:rPr>
+          <w:rFonts w:ascii="Arial" w:hAnsi="Arial" w:cs="Arial"/>
+          <w:highlight w:val="cyan"/>
+        </w:rPr>
+        <w:t>Após isto,</w:t>
+      </w:r>
+      <w:r>
+        <w:rPr>
+          <w:rFonts w:ascii="Arial" w:hAnsi="Arial" w:cs="Arial"/>
+          <w:highlight w:val="cyan"/>
+        </w:rPr>
+        <w:t>)</w:t>
+      </w:r>
+      <w:r>
+        <w:rPr>
+          <w:rFonts w:ascii="Arial" w:hAnsi="Arial" w:cs="Arial"/>
+          <w:highlight w:val="cyan"/>
+        </w:rPr>
+        <w:t xml:space="preserve"> </w:t>
+      </w:r>
+      <w:r>
+        <w:rPr>
+          <w:rFonts w:ascii="Arial" w:hAnsi="Arial" w:cs="Arial"/>
+          <w:highlight w:val="cyan"/>
+        </w:rPr>
+        <w:t>Depois</w:t>
+      </w:r>
+      <w:r>
+        <w:rPr>
+          <w:rFonts w:ascii="Arial" w:hAnsi="Arial" w:cs="Arial"/>
+        </w:rPr>
+        <w:t xml:space="preserve"> percorre os </w:t>
       </w:r>
       <w:r>
         <w:rPr>
@@ -925,174 +1004,186 @@
         <w:rPr>
           <w:rFonts w:ascii="Arial" w:hAnsi="Arial" w:cs="Arial"/>
         </w:rPr>
-        <w:t xml:space="preserve">, desenhando cada ponto (a ordem é importante) com a função </w:t>
-      </w:r>
-      <w:r>
-        <w:rPr>
-          <w:rFonts w:ascii="Arial" w:hAnsi="Arial" w:cs="Arial"/>
-          <w:i/>
-        </w:rPr>
-        <w:t>glVertex3f</w:t>
-      </w:r>
-      <w:r>
-        <w:rPr>
-          <w:rFonts w:ascii="Arial" w:hAnsi="Arial" w:cs="Arial"/>
-        </w:rPr>
-        <w:t>.</w:t>
-      </w:r>
-    </w:p>
-    <w:p>
-      <w:pPr>
-        <w:rPr>
-          <w:rFonts w:ascii="Courier New" w:hAnsi="Courier New" w:cs="Courier New"/>
-        </w:rPr>
-      </w:pPr>
-      <w:proofErr w:type="spellStart"/>
-      <w:r>
-        <w:rPr>
-          <w:rFonts w:ascii="Courier New" w:hAnsi="Courier New" w:cs="Courier New"/>
-        </w:rPr>
-        <w:t>void</w:t>
-      </w:r>
-      <w:proofErr w:type="spellEnd"/>
-      <w:r>
-        <w:rPr>
-          <w:rFonts w:ascii="Courier New" w:hAnsi="Courier New" w:cs="Courier New"/>
-        </w:rPr>
-        <w:t xml:space="preserve"> </w:t>
-      </w:r>
-      <w:proofErr w:type="spellStart"/>
-      <w:r>
-        <w:rPr>
-          <w:rFonts w:ascii="Courier New" w:hAnsi="Courier New" w:cs="Courier New"/>
-        </w:rPr>
-        <w:t>imprimeFigura</w:t>
-      </w:r>
-      <w:proofErr w:type="spellEnd"/>
-      <w:r>
-        <w:rPr>
-          <w:rFonts w:ascii="Courier New" w:hAnsi="Courier New" w:cs="Courier New"/>
-        </w:rPr>
-        <w:t>(</w:t>
-      </w:r>
-      <w:proofErr w:type="spellStart"/>
-      <w:r>
-        <w:rPr>
-          <w:rFonts w:ascii="Courier New" w:hAnsi="Courier New" w:cs="Courier New"/>
-        </w:rPr>
-        <w:t>vector</w:t>
-      </w:r>
-      <w:proofErr w:type="spellEnd"/>
-      <w:r>
-        <w:rPr>
-          <w:rFonts w:ascii="Courier New" w:hAnsi="Courier New" w:cs="Courier New"/>
-        </w:rPr>
-        <w:t xml:space="preserve">&lt;Figura*&gt; </w:t>
-      </w:r>
-      <w:proofErr w:type="gramStart"/>
-      <w:r>
-        <w:rPr>
-          <w:rFonts w:ascii="Courier New" w:hAnsi="Courier New" w:cs="Courier New"/>
-        </w:rPr>
-        <w:t>figuras){</w:t>
-      </w:r>
-      <w:proofErr w:type="gramEnd"/>
-    </w:p>
-    <w:p>
-      <w:pPr>
-        <w:rPr>
-          <w:rFonts w:ascii="Courier New" w:hAnsi="Courier New" w:cs="Courier New"/>
-        </w:rPr>
-      </w:pPr>
-      <w:r>
-        <w:rPr>
-          <w:rFonts w:ascii="Courier New" w:hAnsi="Courier New" w:cs="Courier New"/>
-        </w:rPr>
-        <w:t xml:space="preserve">    </w:t>
-      </w:r>
-      <w:proofErr w:type="gramStart"/>
-      <w:r>
-        <w:rPr>
-          <w:rFonts w:ascii="Courier New" w:hAnsi="Courier New" w:cs="Courier New"/>
-        </w:rPr>
-        <w:t>for(</w:t>
-      </w:r>
-      <w:proofErr w:type="gramEnd"/>
-      <w:r>
-        <w:rPr>
-          <w:rFonts w:ascii="Courier New" w:hAnsi="Courier New" w:cs="Courier New"/>
-        </w:rPr>
-        <w:t>Figura* f: figuras){</w:t>
-      </w:r>
-    </w:p>
-    <w:p>
-      <w:pPr>
-        <w:rPr>
-          <w:rFonts w:ascii="Courier New" w:hAnsi="Courier New" w:cs="Courier New"/>
-        </w:rPr>
-      </w:pPr>
-      <w:r>
-        <w:rPr>
-          <w:rFonts w:ascii="Courier New" w:hAnsi="Courier New" w:cs="Courier New"/>
-        </w:rPr>
-        <w:t xml:space="preserve">        </w:t>
-      </w:r>
-      <w:proofErr w:type="spellStart"/>
-      <w:r>
-        <w:rPr>
-          <w:rFonts w:ascii="Courier New" w:hAnsi="Courier New" w:cs="Courier New"/>
-        </w:rPr>
-        <w:t>vector</w:t>
-      </w:r>
-      <w:proofErr w:type="spellEnd"/>
-      <w:r>
-        <w:rPr>
-          <w:rFonts w:ascii="Courier New" w:hAnsi="Courier New" w:cs="Courier New"/>
-        </w:rPr>
-        <w:t>&lt;Ponto*&gt; pontos = f-&gt;</w:t>
-      </w:r>
-      <w:proofErr w:type="spellStart"/>
-      <w:proofErr w:type="gramStart"/>
-      <w:r>
-        <w:rPr>
-          <w:rFonts w:ascii="Courier New" w:hAnsi="Courier New" w:cs="Courier New"/>
-        </w:rPr>
-        <w:t>getPontos</w:t>
-      </w:r>
-      <w:proofErr w:type="spellEnd"/>
-      <w:r>
-        <w:rPr>
-          <w:rFonts w:ascii="Courier New" w:hAnsi="Courier New" w:cs="Courier New"/>
-        </w:rPr>
-        <w:t>(</w:t>
-      </w:r>
-      <w:proofErr w:type="gramEnd"/>
-      <w:r>
-        <w:rPr>
-          <w:rFonts w:ascii="Courier New" w:hAnsi="Courier New" w:cs="Courier New"/>
-        </w:rPr>
-        <w:t>);</w:t>
-      </w:r>
-    </w:p>
-    <w:p>
-      <w:pPr>
-        <w:rPr>
-          <w:rFonts w:ascii="Courier New" w:hAnsi="Courier New" w:cs="Courier New"/>
-        </w:rPr>
-      </w:pPr>
-      <w:r>
-        <w:rPr>
-          <w:rFonts w:ascii="Courier New" w:hAnsi="Courier New" w:cs="Courier New"/>
-        </w:rPr>
-        <w:t xml:space="preserve">        for (Ponto *p</w:t>
+        <w:t>, desenhando</w:t>
+      </w:r>
+      <w:r>
+        <w:rPr>
+          <w:rFonts w:ascii="Arial" w:hAnsi="Arial" w:cs="Arial"/>
+        </w:rPr>
+        <w:t>-o</w:t>
+      </w:r>
+      <w:r>
+        <w:rPr>
+          <w:rFonts w:ascii="Arial" w:hAnsi="Arial" w:cs="Arial"/>
+        </w:rPr>
+        <w:t xml:space="preserve"> cada ponto </w:t>
       </w:r>
       <w:bookmarkStart w:id="0" w:name="_GoBack"/>
       <w:bookmarkEnd w:id="0"/>
       <w:r>
         <w:rPr>
-          <w:rFonts w:ascii="Courier New" w:hAnsi="Courier New" w:cs="Courier New"/>
-        </w:rPr>
-        <w:t>: pontos) {</w:t>
+          <w:rFonts w:ascii="Arial" w:hAnsi="Arial" w:cs="Arial"/>
+          <w:highlight w:val="cyan"/>
+        </w:rPr>
+        <w:t>(desenhando-os)</w:t>
+      </w:r>
+      <w:r>
+        <w:rPr>
+          <w:rFonts w:ascii="Arial" w:hAnsi="Arial" w:cs="Arial"/>
+        </w:rPr>
+        <w:t xml:space="preserve"> </w:t>
+      </w:r>
+      <w:r>
+        <w:rPr>
+          <w:rFonts w:ascii="Arial" w:hAnsi="Arial" w:cs="Arial"/>
+        </w:rPr>
+        <w:t xml:space="preserve">(a ordem é importante) com a função </w:t>
+      </w:r>
+      <w:r>
+        <w:rPr>
+          <w:rFonts w:ascii="Arial" w:hAnsi="Arial" w:cs="Arial"/>
+          <w:i/>
+        </w:rPr>
+        <w:t>glVertex3f</w:t>
+      </w:r>
+      <w:r>
+        <w:rPr>
+          <w:rFonts w:ascii="Arial" w:hAnsi="Arial" w:cs="Arial"/>
+        </w:rPr>
+        <w:t>.</w:t>
+      </w:r>
+    </w:p>
+    <w:p>
+      <w:pPr>
+        <w:rPr>
+          <w:rFonts w:ascii="Courier New" w:hAnsi="Courier New" w:cs="Courier New"/>
+        </w:rPr>
+      </w:pPr>
+      <w:proofErr w:type="spellStart"/>
+      <w:r>
+        <w:rPr>
+          <w:rFonts w:ascii="Courier New" w:hAnsi="Courier New" w:cs="Courier New"/>
+        </w:rPr>
+        <w:t>void</w:t>
+      </w:r>
+      <w:proofErr w:type="spellEnd"/>
+      <w:r>
+        <w:rPr>
+          <w:rFonts w:ascii="Courier New" w:hAnsi="Courier New" w:cs="Courier New"/>
+        </w:rPr>
+        <w:t xml:space="preserve"> </w:t>
+      </w:r>
+      <w:proofErr w:type="spellStart"/>
+      <w:r>
+        <w:rPr>
+          <w:rFonts w:ascii="Courier New" w:hAnsi="Courier New" w:cs="Courier New"/>
+        </w:rPr>
+        <w:t>imprimeFigura</w:t>
+      </w:r>
+      <w:proofErr w:type="spellEnd"/>
+      <w:r>
+        <w:rPr>
+          <w:rFonts w:ascii="Courier New" w:hAnsi="Courier New" w:cs="Courier New"/>
+        </w:rPr>
+        <w:t>(</w:t>
+      </w:r>
+      <w:proofErr w:type="spellStart"/>
+      <w:r>
+        <w:rPr>
+          <w:rFonts w:ascii="Courier New" w:hAnsi="Courier New" w:cs="Courier New"/>
+        </w:rPr>
+        <w:t>vector</w:t>
+      </w:r>
+      <w:proofErr w:type="spellEnd"/>
+      <w:r>
+        <w:rPr>
+          <w:rFonts w:ascii="Courier New" w:hAnsi="Courier New" w:cs="Courier New"/>
+        </w:rPr>
+        <w:t xml:space="preserve">&lt;Figura*&gt; </w:t>
+      </w:r>
+      <w:proofErr w:type="gramStart"/>
+      <w:r>
+        <w:rPr>
+          <w:rFonts w:ascii="Courier New" w:hAnsi="Courier New" w:cs="Courier New"/>
+        </w:rPr>
+        <w:t>figuras){</w:t>
+      </w:r>
+      <w:proofErr w:type="gramEnd"/>
+    </w:p>
+    <w:p>
+      <w:pPr>
+        <w:rPr>
+          <w:rFonts w:ascii="Courier New" w:hAnsi="Courier New" w:cs="Courier New"/>
+        </w:rPr>
+      </w:pPr>
+      <w:r>
+        <w:rPr>
+          <w:rFonts w:ascii="Courier New" w:hAnsi="Courier New" w:cs="Courier New"/>
+        </w:rPr>
+        <w:t xml:space="preserve">    </w:t>
+      </w:r>
+      <w:proofErr w:type="gramStart"/>
+      <w:r>
+        <w:rPr>
+          <w:rFonts w:ascii="Courier New" w:hAnsi="Courier New" w:cs="Courier New"/>
+        </w:rPr>
+        <w:t>for(</w:t>
+      </w:r>
+      <w:proofErr w:type="gramEnd"/>
+      <w:r>
+        <w:rPr>
+          <w:rFonts w:ascii="Courier New" w:hAnsi="Courier New" w:cs="Courier New"/>
+        </w:rPr>
+        <w:t>Figura* f: figuras){</w:t>
+      </w:r>
+    </w:p>
+    <w:p>
+      <w:pPr>
+        <w:rPr>
+          <w:rFonts w:ascii="Courier New" w:hAnsi="Courier New" w:cs="Courier New"/>
+        </w:rPr>
+      </w:pPr>
+      <w:r>
+        <w:rPr>
+          <w:rFonts w:ascii="Courier New" w:hAnsi="Courier New" w:cs="Courier New"/>
+        </w:rPr>
+        <w:t xml:space="preserve">        </w:t>
+      </w:r>
+      <w:proofErr w:type="spellStart"/>
+      <w:r>
+        <w:rPr>
+          <w:rFonts w:ascii="Courier New" w:hAnsi="Courier New" w:cs="Courier New"/>
+        </w:rPr>
+        <w:t>vector</w:t>
+      </w:r>
+      <w:proofErr w:type="spellEnd"/>
+      <w:r>
+        <w:rPr>
+          <w:rFonts w:ascii="Courier New" w:hAnsi="Courier New" w:cs="Courier New"/>
+        </w:rPr>
+        <w:t>&lt;Ponto*&gt; pontos = f-&gt;</w:t>
+      </w:r>
+      <w:proofErr w:type="spellStart"/>
+      <w:proofErr w:type="gramStart"/>
+      <w:r>
+        <w:rPr>
+          <w:rFonts w:ascii="Courier New" w:hAnsi="Courier New" w:cs="Courier New"/>
+        </w:rPr>
+        <w:t>getPontos</w:t>
+      </w:r>
+      <w:proofErr w:type="spellEnd"/>
+      <w:r>
+        <w:rPr>
+          <w:rFonts w:ascii="Courier New" w:hAnsi="Courier New" w:cs="Courier New"/>
+        </w:rPr>
+        <w:t>(</w:t>
+      </w:r>
+      <w:proofErr w:type="gramEnd"/>
+      <w:r>
+        <w:rPr>
+          <w:rFonts w:ascii="Courier New" w:hAnsi="Courier New" w:cs="Courier New"/>
+        </w:rPr>
+        <w:t>);</w:t>
       </w:r>
     </w:p>
     <w:p>
@@ -1106,13 +1197,35 @@
           <w:rFonts w:ascii="Courier New" w:hAnsi="Courier New" w:cs="Courier New"/>
         </w:rPr>
         <w:lastRenderedPageBreak/>
-        <w:t xml:space="preserve">            glVertex3d(p-&gt;</w:t>
+        <w:t xml:space="preserve">        for (Ponto *p: pontos) {</w:t>
+      </w:r>
+    </w:p>
+    <w:p>
+      <w:pPr>
+        <w:rPr>
+          <w:rFonts w:ascii="Courier New" w:hAnsi="Courier New" w:cs="Courier New"/>
+          <w:lang w:val="en-US"/>
+        </w:rPr>
+      </w:pPr>
+      <w:r>
+        <w:rPr>
+          <w:rFonts w:ascii="Courier New" w:hAnsi="Courier New" w:cs="Courier New"/>
+        </w:rPr>
+        <w:t xml:space="preserve">            </w:t>
+      </w:r>
+      <w:r>
+        <w:rPr>
+          <w:rFonts w:ascii="Courier New" w:hAnsi="Courier New" w:cs="Courier New"/>
+          <w:lang w:val="en-US"/>
+        </w:rPr>
+        <w:t>glVertex3d(p-&gt;</w:t>
       </w:r>
       <w:proofErr w:type="spellStart"/>
       <w:proofErr w:type="gramStart"/>
       <w:r>
         <w:rPr>
           <w:rFonts w:ascii="Courier New" w:hAnsi="Courier New" w:cs="Courier New"/>
+          <w:lang w:val="en-US"/>
         </w:rPr>
         <w:t>getX</w:t>
       </w:r>
@@ -1120,6 +1233,7 @@
       <w:r>
         <w:rPr>
           <w:rFonts w:ascii="Courier New" w:hAnsi="Courier New" w:cs="Courier New"/>
+          <w:lang w:val="en-US"/>
         </w:rPr>
         <w:t>(</w:t>
       </w:r>
@@ -1127,6 +1241,7 @@
       <w:r>
         <w:rPr>
           <w:rFonts w:ascii="Courier New" w:hAnsi="Courier New" w:cs="Courier New"/>
+          <w:lang w:val="en-US"/>
         </w:rPr>
         <w:t>), p-&gt;</w:t>
       </w:r>
@@ -1134,6 +1249,7 @@
       <w:r>
         <w:rPr>
           <w:rFonts w:ascii="Courier New" w:hAnsi="Courier New" w:cs="Courier New"/>
+          <w:lang w:val="en-US"/>
         </w:rPr>
         <w:t>getY</w:t>
       </w:r>
@@ -1141,6 +1257,7 @@
       <w:r>
         <w:rPr>
           <w:rFonts w:ascii="Courier New" w:hAnsi="Courier New" w:cs="Courier New"/>
+          <w:lang w:val="en-US"/>
         </w:rPr>
         <w:t>(), p-&gt;</w:t>
       </w:r>
@@ -1148,6 +1265,7 @@
       <w:r>
         <w:rPr>
           <w:rFonts w:ascii="Courier New" w:hAnsi="Courier New" w:cs="Courier New"/>
+          <w:lang w:val="en-US"/>
         </w:rPr>
         <w:t>getZ</w:t>
       </w:r>
@@ -1155,6 +1273,7 @@
       <w:r>
         <w:rPr>
           <w:rFonts w:ascii="Courier New" w:hAnsi="Courier New" w:cs="Courier New"/>
+          <w:lang w:val="en-US"/>
         </w:rPr>
         <w:t>());</w:t>
       </w:r>
@@ -1168,8 +1287,15 @@
       <w:r>
         <w:rPr>
           <w:rFonts w:ascii="Courier New" w:hAnsi="Courier New" w:cs="Courier New"/>
-        </w:rPr>
-        <w:t xml:space="preserve">        }</w:t>
+          <w:lang w:val="en-US"/>
+        </w:rPr>
+        <w:t xml:space="preserve">        </w:t>
+      </w:r>
+      <w:r>
+        <w:rPr>
+          <w:rFonts w:ascii="Courier New" w:hAnsi="Courier New" w:cs="Courier New"/>
+        </w:rPr>
+        <w:t>}</w:t>
       </w:r>
     </w:p>
     <w:p>

</xml_diff>